<commit_message>
Update Social Distancing Detection Algorithm Based on Bluetooth.docx
</commit_message>
<xml_diff>
--- a/Social Distancing Detection Algorithm Based on Bluetooth.docx
+++ b/Social Distancing Detection Algorithm Based on Bluetooth.docx
@@ -175,19 +175,7 @@
           <w:sz w:val="40"/>
           <w:szCs w:val="40"/>
         </w:rPr>
-        <w:t xml:space="preserve"> B</w:t>
-      </w:r>
-      <w:r>
-        <w:rPr>
-          <w:rFonts w:ascii="Times New Roman" w:hAnsi="Times New Roman" w:cs="Times New Roman"/>
-          <w:b/>
-          <w:bCs/>
-          <w:i/>
-          <w:iCs/>
-          <w:sz w:val="40"/>
-          <w:szCs w:val="40"/>
-        </w:rPr>
-        <w:t>luetooth</w:t>
+        <w:t xml:space="preserve"> Bluetooth</w:t>
       </w:r>
     </w:p>
     <w:p>
@@ -437,7 +425,53 @@
         <w:rPr>
           <w:rFonts w:ascii="Times New Roman" w:hAnsi="Times New Roman" w:cs="Times New Roman"/>
         </w:rPr>
-        <w:t xml:space="preserve"> TxPower – RSSI / 10*N</w:t>
+        <w:t xml:space="preserve"> </w:t>
+      </w:r>
+      <w:r>
+        <w:rPr>
+          <w:rFonts w:ascii="Times New Roman" w:hAnsi="Times New Roman" w:cs="Times New Roman"/>
+        </w:rPr>
+        <w:t xml:space="preserve">( </w:t>
+      </w:r>
+      <m:oMath>
+        <m:f>
+          <m:fPr>
+            <m:ctrlPr>
+              <w:rPr>
+                <w:rFonts w:ascii="Cambria Math" w:hAnsi="Cambria Math" w:cs="Times New Roman"/>
+                <w:i/>
+              </w:rPr>
+            </m:ctrlPr>
+          </m:fPr>
+          <m:num>
+            <m:r>
+              <m:rPr>
+                <m:sty m:val="p"/>
+              </m:rPr>
+              <w:rPr>
+                <w:rFonts w:ascii="Cambria Math" w:hAnsi="Cambria Math" w:cs="Times New Roman"/>
+              </w:rPr>
+              <m:t xml:space="preserve">TxPower – RSSI </m:t>
+            </m:r>
+          </m:num>
+          <m:den>
+            <m:r>
+              <m:rPr>
+                <m:sty m:val="p"/>
+              </m:rPr>
+              <w:rPr>
+                <w:rFonts w:ascii="Cambria Math" w:hAnsi="Cambria Math" w:cs="Times New Roman"/>
+              </w:rPr>
+              <m:t>10*N</m:t>
+            </m:r>
+          </m:den>
+        </m:f>
+      </m:oMath>
+      <w:r>
+        <w:rPr>
+          <w:rFonts w:ascii="Times New Roman" w:eastAsiaTheme="minorEastAsia" w:hAnsi="Times New Roman" w:cs="Times New Roman"/>
+        </w:rPr>
+        <w:t>)</w:t>
       </w:r>
     </w:p>
     <w:p>
@@ -1321,6 +1355,16 @@
       <w:contextualSpacing/>
     </w:pPr>
   </w:style>
+  <w:style w:type="character" w:styleId="PlaceholderText">
+    <w:name w:val="Placeholder Text"/>
+    <w:basedOn w:val="DefaultParagraphFont"/>
+    <w:uiPriority w:val="99"/>
+    <w:semiHidden/>
+    <w:rsid w:val="005A2B61"/>
+    <w:rPr>
+      <w:color w:val="808080"/>
+    </w:rPr>
+  </w:style>
 </w:styles>
 </file>
 

</xml_diff>